<commit_message>
Survey Edit Link added
Added link to editable survey.
</commit_message>
<xml_diff>
--- a/Document of Links.docx
+++ b/Document of Links.docx
@@ -38,6 +38,19 @@
             <w:rStyle w:val="Hyperlink"/>
           </w:rPr>
           <w:t>https://docs.google.com/document/d/1dxzRlCcx2yMJbxAEOIGC8Kmzg6bPKj8C_qEnv_vE43Y/edit?usp=sharing</w:t>
+        </w:r>
+      </w:hyperlink>
+    </w:p>
+    <w:p>
+      <w:r>
+        <w:t xml:space="preserve">Survey Edit Link: </w:t>
+      </w:r>
+      <w:hyperlink r:id="rId7" w:history="1">
+        <w:r>
+          <w:rPr>
+            <w:rStyle w:val="Hyperlink"/>
+          </w:rPr>
+          <w:t>https://docs.google.com/forms/d/1hqkXKc2Hsx0WbkaG5BLGjC6cWaRHDJ5uYo23syyjbH4/edit?usp=sharing</w:t>
         </w:r>
       </w:hyperlink>
     </w:p>

</xml_diff>